<commit_message>
more from 3rd session
</commit_message>
<xml_diff>
--- a/matlab_class.docx
+++ b/matlab_class.docx
@@ -54,15 +54,7 @@
         <w:t>help</w:t>
       </w:r>
       <w:r>
-        <w:t xml:space="preserve"> </w:t>
-      </w:r>
-      <w:proofErr w:type="gramStart"/>
-      <w:r>
-        <w:t>‘ followed</w:t>
-      </w:r>
-      <w:proofErr w:type="gramEnd"/>
-      <w:r>
-        <w:t xml:space="preserve"> by the name of the function at the prompt, Matlab will print the description in the first block of text (everything that is commented up to the first empty line). </w:t>
+        <w:t xml:space="preserve"> ‘ followed by the name of the function at the prompt, Matlab will print the description in the first block of text (everything that is commented up to the first empty line). </w:t>
       </w:r>
     </w:p>
     <w:p>
@@ -70,13 +62,8 @@
         <w:pStyle w:val="code"/>
       </w:pPr>
       <w:r>
-        <w:t xml:space="preserve">&gt;&gt; help </w:t>
-      </w:r>
-      <w:proofErr w:type="spellStart"/>
-      <w:r>
-        <w:t>example_header_code</w:t>
-      </w:r>
-      <w:proofErr w:type="spellEnd"/>
+        <w:t>&gt;&gt; help example_header_code</w:t>
+      </w:r>
     </w:p>
     <w:p>
       <w:pPr>
@@ -97,126 +84,110 @@
         <w:t>-</w:t>
       </w:r>
       <w:r>
-        <w:t xml:space="preserve">Comment code using the ‘%’ sign. Keyboard shortcut: </w:t>
-      </w:r>
-      <w:proofErr w:type="spellStart"/>
-      <w:r>
-        <w:t>Ct</w:t>
+        <w:t>Comment code using the ‘%’ sign. Keyboard shortcut: Ct</w:t>
       </w:r>
       <w:r>
         <w:t>r</w:t>
       </w:r>
       <w:r>
-        <w:t>l+R</w:t>
-      </w:r>
-      <w:proofErr w:type="spellEnd"/>
-      <w:r>
-        <w:t xml:space="preserve">. To uncomment: </w:t>
-      </w:r>
-      <w:proofErr w:type="spellStart"/>
-      <w:r>
-        <w:t>Ctrl+T</w:t>
-      </w:r>
-      <w:proofErr w:type="spellEnd"/>
-      <w:r>
+        <w:t>l+R. To uncomment: Ctrl+T.</w:t>
+      </w:r>
+    </w:p>
+    <w:p>
+      <w:pPr>
+        <w:pStyle w:val="description"/>
+        <w:rPr>
+          <w:rFonts w:ascii="Times New Roman" w:hAnsi="Times New Roman" w:cs="Times New Roman"/>
+          <w:shd w:val="clear" w:color="auto" w:fill="FFFFFF"/>
+        </w:rPr>
+      </w:pPr>
+      <w:r>
+        <w:rPr>
+          <w:shd w:val="clear" w:color="auto" w:fill="FFFFFF"/>
+        </w:rPr>
+        <w:t>-</w:t>
+      </w:r>
+      <w:r>
+        <w:rPr>
+          <w:shd w:val="clear" w:color="auto" w:fill="FFFFFF"/>
+        </w:rPr>
+        <w:t>Heed conventions to facilitate code sharing &amp; enhance readability</w:t>
+      </w:r>
+      <w:r>
+        <w:rPr>
+          <w:shd w:val="clear" w:color="auto" w:fill="FFFFFF"/>
+        </w:rPr>
+        <w:t xml:space="preserve"> (refer to </w:t>
+      </w:r>
+      <w:r>
+        <w:rPr>
+          <w:shd w:val="clear" w:color="auto" w:fill="FFFFFF"/>
+        </w:rPr>
+        <w:t>johnson_Matlab_style_guide.pdf</w:t>
+      </w:r>
+      <w:r>
+        <w:rPr>
+          <w:shd w:val="clear" w:color="auto" w:fill="FFFFFF"/>
+        </w:rPr>
+        <w:t>). E.g. C</w:t>
+      </w:r>
+      <w:r>
+        <w:rPr>
+          <w:shd w:val="clear" w:color="auto" w:fill="FFFFFF"/>
+        </w:rPr>
+        <w:t xml:space="preserve">apitalise first letter of all words after the first; </w:t>
+      </w:r>
+      <w:r>
+        <w:rPr>
+          <w:shd w:val="clear" w:color="auto" w:fill="FFFFFF"/>
+        </w:rPr>
+        <w:t xml:space="preserve">use </w:t>
+      </w:r>
+      <w:r>
+        <w:rPr>
+          <w:shd w:val="clear" w:color="auto" w:fill="FFFFFF"/>
+        </w:rPr>
+        <w:t>all caps</w:t>
+      </w:r>
+      <w:r>
+        <w:rPr>
+          <w:shd w:val="clear" w:color="auto" w:fill="FFFFFF"/>
+        </w:rPr>
+        <w:t xml:space="preserve"> only</w:t>
+      </w:r>
+      <w:r>
+        <w:rPr>
+          <w:shd w:val="clear" w:color="auto" w:fill="FFFFFF"/>
+        </w:rPr>
+        <w:t xml:space="preserve"> for </w:t>
+      </w:r>
+      <w:r>
+        <w:rPr>
+          <w:shd w:val="clear" w:color="auto" w:fill="FFFFFF"/>
+        </w:rPr>
+        <w:t>GLOBAL</w:t>
+      </w:r>
+      <w:r>
+        <w:rPr>
+          <w:shd w:val="clear" w:color="auto" w:fill="FFFFFF"/>
+        </w:rPr>
+        <w:t xml:space="preserve"> variables</w:t>
+      </w:r>
+      <w:r>
+        <w:rPr>
+          <w:shd w:val="clear" w:color="auto" w:fill="FFFFFF"/>
+        </w:rPr>
         <w:t>.</w:t>
       </w:r>
     </w:p>
     <w:p>
       <w:pPr>
         <w:pStyle w:val="description"/>
-        <w:rPr>
-          <w:rFonts w:ascii="Times New Roman" w:hAnsi="Times New Roman" w:cs="Times New Roman"/>
-          <w:shd w:val="clear" w:color="auto" w:fill="FFFFFF"/>
-        </w:rPr>
-      </w:pPr>
-      <w:r>
-        <w:rPr>
-          <w:shd w:val="clear" w:color="auto" w:fill="FFFFFF"/>
-        </w:rPr>
+      </w:pPr>
+      <w:r>
         <w:t>-</w:t>
       </w:r>
       <w:r>
-        <w:rPr>
-          <w:shd w:val="clear" w:color="auto" w:fill="FFFFFF"/>
-        </w:rPr>
-        <w:t>Heed conventions to facilitate code sharing &amp; enhance readability</w:t>
-      </w:r>
-      <w:r>
-        <w:rPr>
-          <w:shd w:val="clear" w:color="auto" w:fill="FFFFFF"/>
-        </w:rPr>
-        <w:t xml:space="preserve"> (refer to </w:t>
-      </w:r>
-      <w:r>
-        <w:rPr>
-          <w:shd w:val="clear" w:color="auto" w:fill="FFFFFF"/>
-        </w:rPr>
-        <w:t>johnson_Matlab_style_guide.pdf</w:t>
-      </w:r>
-      <w:r>
-        <w:rPr>
-          <w:shd w:val="clear" w:color="auto" w:fill="FFFFFF"/>
-        </w:rPr>
-        <w:t>). E.g. C</w:t>
-      </w:r>
-      <w:r>
-        <w:rPr>
-          <w:shd w:val="clear" w:color="auto" w:fill="FFFFFF"/>
-        </w:rPr>
-        <w:t xml:space="preserve">apitalise first letter of all words after the first; </w:t>
-      </w:r>
-      <w:r>
-        <w:rPr>
-          <w:shd w:val="clear" w:color="auto" w:fill="FFFFFF"/>
-        </w:rPr>
-        <w:t xml:space="preserve">use </w:t>
-      </w:r>
-      <w:r>
-        <w:rPr>
-          <w:shd w:val="clear" w:color="auto" w:fill="FFFFFF"/>
-        </w:rPr>
-        <w:t>all caps</w:t>
-      </w:r>
-      <w:r>
-        <w:rPr>
-          <w:shd w:val="clear" w:color="auto" w:fill="FFFFFF"/>
-        </w:rPr>
-        <w:t xml:space="preserve"> only</w:t>
-      </w:r>
-      <w:r>
-        <w:rPr>
-          <w:shd w:val="clear" w:color="auto" w:fill="FFFFFF"/>
-        </w:rPr>
-        <w:t xml:space="preserve"> for </w:t>
-      </w:r>
-      <w:r>
-        <w:rPr>
-          <w:shd w:val="clear" w:color="auto" w:fill="FFFFFF"/>
-        </w:rPr>
-        <w:t>GLOBAL</w:t>
-      </w:r>
-      <w:r>
-        <w:rPr>
-          <w:shd w:val="clear" w:color="auto" w:fill="FFFFFF"/>
-        </w:rPr>
-        <w:t xml:space="preserve"> variables</w:t>
-      </w:r>
-      <w:r>
-        <w:rPr>
-          <w:shd w:val="clear" w:color="auto" w:fill="FFFFFF"/>
-        </w:rPr>
-        <w:t>.</w:t>
-      </w:r>
-    </w:p>
-    <w:p>
-      <w:pPr>
-        <w:pStyle w:val="description"/>
-      </w:pPr>
-      <w:r>
-        <w:t>-</w:t>
-      </w:r>
-      <w:r>
         <w:t xml:space="preserve">Initialise variables when you first use them, to avoid mistakes later. </w:t>
       </w:r>
     </w:p>
@@ -224,11 +195,9 @@
       <w:pPr>
         <w:pStyle w:val="code"/>
       </w:pPr>
-      <w:proofErr w:type="spellStart"/>
       <w:r>
         <w:t>initialise_variables</w:t>
       </w:r>
-      <w:proofErr w:type="spellEnd"/>
     </w:p>
     <w:p>
       <w:pPr>
@@ -249,13 +218,8 @@
           <w:szCs w:val="24"/>
         </w:rPr>
       </w:pPr>
-      <w:proofErr w:type="gramStart"/>
-      <w:r>
-        <w:t>exist(</w:t>
-      </w:r>
-      <w:proofErr w:type="gramEnd"/>
-      <w:r>
-        <w:t>‘var1’)</w:t>
+      <w:r>
+        <w:t>exist(‘var1’)</w:t>
       </w:r>
     </w:p>
     <w:p>
@@ -277,11 +241,9 @@
           <w:szCs w:val="24"/>
         </w:rPr>
       </w:pPr>
-      <w:proofErr w:type="spellStart"/>
       <w:r>
         <w:t>minimise_hard_coding</w:t>
       </w:r>
-      <w:proofErr w:type="spellEnd"/>
     </w:p>
     <w:p>
       <w:pPr>
@@ -301,18 +263,8 @@
         <w:rPr>
           <w:shd w:val="clear" w:color="auto" w:fill="FFFFFF"/>
         </w:rPr>
-        <w:t xml:space="preserve">Keep indentation neat with </w:t>
-      </w:r>
-      <w:proofErr w:type="spellStart"/>
-      <w:proofErr w:type="gramStart"/>
-      <w:r>
-        <w:rPr>
-          <w:shd w:val="clear" w:color="auto" w:fill="FFFFFF"/>
-        </w:rPr>
-        <w:t>Ctrl+I</w:t>
-      </w:r>
-      <w:proofErr w:type="spellEnd"/>
-      <w:proofErr w:type="gramEnd"/>
+        <w:t>Keep indentation neat with Ctrl+I</w:t>
+      </w:r>
       <w:r>
         <w:rPr>
           <w:shd w:val="clear" w:color="auto" w:fill="FFFFFF"/>
@@ -350,16 +302,8 @@
         <w:rPr>
           <w:shd w:val="clear" w:color="auto" w:fill="FFFFFF"/>
         </w:rPr>
-        <w:t xml:space="preserve"> </w:t>
-      </w:r>
-      <w:proofErr w:type="spellStart"/>
-      <w:r>
-        <w:rPr>
-          <w:shd w:val="clear" w:color="auto" w:fill="FFFFFF"/>
-        </w:rPr>
-        <w:t>Ctrl+D</w:t>
-      </w:r>
-      <w:proofErr w:type="spellEnd"/>
+        <w:t xml:space="preserve"> Ctrl+D</w:t>
+      </w:r>
       <w:r>
         <w:rPr>
           <w:shd w:val="clear" w:color="auto" w:fill="FFFFFF"/>
@@ -581,15 +525,7 @@
         <w:t>-</w:t>
       </w:r>
       <w:r>
-        <w:t xml:space="preserve">In Matlab Window, use Edit&gt;Find or </w:t>
-      </w:r>
-      <w:proofErr w:type="spellStart"/>
-      <w:r>
-        <w:t>Ctrl+Shift+F</w:t>
-      </w:r>
-      <w:proofErr w:type="spellEnd"/>
-      <w:r>
-        <w:t xml:space="preserve"> to find files based on their names or to search through their text for key words.</w:t>
+        <w:t>In Matlab Window, use Edit&gt;Find or Ctrl+Shift+F to find files based on their names or to search through their text for key words.</w:t>
       </w:r>
     </w:p>
     <w:p>
@@ -600,15 +536,7 @@
         <w:t>-</w:t>
       </w:r>
       <w:r>
-        <w:t xml:space="preserve">Use the split screen tool in the Editor Window to </w:t>
-      </w:r>
-      <w:proofErr w:type="gramStart"/>
-      <w:r>
-        <w:t>browse,</w:t>
-      </w:r>
-      <w:proofErr w:type="gramEnd"/>
-      <w:r>
-        <w:t xml:space="preserve"> copy and paste easily between scripts.</w:t>
+        <w:t>Use the split screen tool in the Editor Window to browse, copy and paste easily between scripts.</w:t>
       </w:r>
     </w:p>
     <w:p>
@@ -643,11 +571,9 @@
       <w:pPr>
         <w:pStyle w:val="code"/>
       </w:pPr>
-      <w:proofErr w:type="spellStart"/>
       <w:r>
         <w:t>save_mat_file.m</w:t>
       </w:r>
-      <w:proofErr w:type="spellEnd"/>
     </w:p>
     <w:p>
       <w:pPr>
@@ -668,11 +594,9 @@
           <w:szCs w:val="24"/>
         </w:rPr>
       </w:pPr>
-      <w:proofErr w:type="spellStart"/>
       <w:r>
         <w:t>excel_read_write</w:t>
       </w:r>
-      <w:proofErr w:type="spellEnd"/>
     </w:p>
     <w:p>
       <w:pPr>
@@ -701,13 +625,8 @@
         <w:t xml:space="preserve"> to four</w:t>
       </w:r>
       <w:r>
-        <w:t xml:space="preserve"> locations in a document. </w:t>
-      </w:r>
-      <w:proofErr w:type="gramStart"/>
-      <w:r>
-        <w:t>Very handy for editing long documents.</w:t>
-      </w:r>
-      <w:proofErr w:type="gramEnd"/>
+        <w:t xml:space="preserve"> locations in a document. Very handy for editing long documents.</w:t>
+      </w:r>
     </w:p>
     <w:p>
       <w:pPr>
@@ -716,13 +635,8 @@
       <w:r>
         <w:t>-</w:t>
       </w:r>
-      <w:proofErr w:type="spellStart"/>
-      <w:r>
-        <w:t>Doubleclick</w:t>
-      </w:r>
-      <w:proofErr w:type="spellEnd"/>
-      <w:r>
-        <w:t xml:space="preserve"> a word to highlight it. Triple click to highlight a line (in Matlab) or a paragraph (in MS Word).</w:t>
+      <w:r>
+        <w:t>Doubleclick a word to highlight it. Triple click to highlight a line (in Matlab) or a paragraph (in MS Word).</w:t>
       </w:r>
     </w:p>
     <w:p>
@@ -733,31 +647,7 @@
         <w:t>-</w:t>
       </w:r>
       <w:r>
-        <w:t xml:space="preserve">Use the Ctrl key to move the cursor word by word, rather than letter by letter. Home and End move the cursor to the start and end of it current line. </w:t>
-      </w:r>
-      <w:proofErr w:type="spellStart"/>
-      <w:r>
-        <w:t>Ctrl+Home</w:t>
-      </w:r>
-      <w:proofErr w:type="spellEnd"/>
-      <w:r>
-        <w:t xml:space="preserve"> </w:t>
-      </w:r>
-      <w:proofErr w:type="gramStart"/>
-      <w:r>
-        <w:t>moves</w:t>
-      </w:r>
-      <w:proofErr w:type="gramEnd"/>
-      <w:r>
-        <w:t xml:space="preserve"> the cursor to the top of the text, while </w:t>
-      </w:r>
-      <w:proofErr w:type="spellStart"/>
-      <w:r>
-        <w:t>Ctrl+End</w:t>
-      </w:r>
-      <w:proofErr w:type="spellEnd"/>
-      <w:r>
-        <w:t xml:space="preserve"> moves it to the bottom.</w:t>
+        <w:t>Use the Ctrl key to move the cursor word by word, rather than letter by letter. Home and End move the cursor to the start and end of it current line. Ctrl+Home moves the cursor to the top of the text, while Ctrl+End moves it to the bottom.</w:t>
       </w:r>
     </w:p>
     <w:p>
@@ -767,29 +657,8 @@
       <w:r>
         <w:t>-</w:t>
       </w:r>
-      <w:proofErr w:type="spellStart"/>
-      <w:r>
-        <w:t>Alt+Tab</w:t>
-      </w:r>
-      <w:proofErr w:type="spellEnd"/>
-      <w:r>
-        <w:t xml:space="preserve"> cycles between windows (I think </w:t>
-      </w:r>
-      <w:proofErr w:type="gramStart"/>
-      <w:r>
-        <w:t>it’s</w:t>
-      </w:r>
-      <w:proofErr w:type="gramEnd"/>
-      <w:r>
-        <w:t xml:space="preserve"> </w:t>
-      </w:r>
-      <w:proofErr w:type="spellStart"/>
-      <w:r>
-        <w:t>Command+Tab</w:t>
-      </w:r>
-      <w:proofErr w:type="spellEnd"/>
-      <w:r>
-        <w:t xml:space="preserve"> on a Mac). Hold down the Alt key and press the Tab key repeatedly. To cycle through in the opposite direction, hold down ALT and Shift at the same time, while pressing Tab.</w:t>
+      <w:r>
+        <w:t>Alt+Tab cycles between windows (I think it’s Command+Tab on a Mac). Hold down the Alt key and press the Tab key repeatedly. To cycle through in the opposite direction, hold down ALT and Shift at the same time, while pressing Tab.</w:t>
       </w:r>
     </w:p>
     <w:p>
@@ -800,15 +669,7 @@
         <w:t>-</w:t>
       </w:r>
       <w:r>
-        <w:t xml:space="preserve">Obtain a clear view of your desktop in Windows with ‘Windows </w:t>
-      </w:r>
-      <w:proofErr w:type="spellStart"/>
-      <w:r>
-        <w:t>key’+D</w:t>
-      </w:r>
-      <w:proofErr w:type="spellEnd"/>
-      <w:r>
-        <w:t>.</w:t>
+        <w:t>Obtain a clear view of your desktop in Windows with ‘Windows key’+D.</w:t>
       </w:r>
     </w:p>
     <w:p>
@@ -984,7 +845,6 @@
         </w:rPr>
         <w:t xml:space="preserve"> (e.g. ‘</w:t>
       </w:r>
-      <w:proofErr w:type="spellStart"/>
       <w:r>
         <w:rPr>
           <w:rFonts w:cs="Times New Roman"/>
@@ -995,16 +855,8 @@
         <w:rPr>
           <w:rFonts w:cs="Times New Roman"/>
         </w:rPr>
-        <w:t>ndrew</w:t>
-      </w:r>
-      <w:proofErr w:type="spellEnd"/>
-      <w:r>
-        <w:rPr>
-          <w:rFonts w:cs="Times New Roman"/>
-        </w:rPr>
-        <w:t>’ with 6 letters, versus ‘</w:t>
-      </w:r>
-      <w:proofErr w:type="spellStart"/>
+        <w:t>ndrew’ with 6 letters, versus ‘</w:t>
+      </w:r>
       <w:r>
         <w:rPr>
           <w:rFonts w:cs="Times New Roman"/>
@@ -1023,7 +875,6 @@
         </w:rPr>
         <w:t>ss</w:t>
       </w:r>
-      <w:proofErr w:type="spellEnd"/>
       <w:r>
         <w:rPr>
           <w:rFonts w:cs="Times New Roman"/>
@@ -2008,11 +1859,9 @@
       <w:pPr>
         <w:pStyle w:val="code"/>
       </w:pPr>
-      <w:proofErr w:type="spellStart"/>
       <w:r>
         <w:t>use_cell_arrays</w:t>
       </w:r>
-      <w:proofErr w:type="spellEnd"/>
     </w:p>
     <w:p>
       <w:pPr>
@@ -2048,21 +1897,7 @@
         <w:rPr>
           <w:rFonts w:cs="Times New Roman"/>
         </w:rPr>
-        <w:t xml:space="preserve">, or type </w:t>
-      </w:r>
-      <w:proofErr w:type="gramStart"/>
-      <w:r>
-        <w:rPr>
-          <w:rFonts w:cs="Times New Roman"/>
-        </w:rPr>
-        <w:t>‘help‘ followed</w:t>
-      </w:r>
-      <w:proofErr w:type="gramEnd"/>
-      <w:r>
-        <w:rPr>
-          <w:rFonts w:cs="Times New Roman"/>
-        </w:rPr>
-        <w:t xml:space="preserve"> by a space and the name of the function you’re querying.</w:t>
+        <w:t>, or type ‘help‘ followed by a space and the name of the function you’re querying.</w:t>
       </w:r>
     </w:p>
     <w:p>
@@ -2149,15 +1984,8 @@
       <w:pPr>
         <w:pStyle w:val="code"/>
       </w:pPr>
-      <w:proofErr w:type="spellStart"/>
-      <w:proofErr w:type="gramStart"/>
-      <w:r>
-        <w:t>dbstop</w:t>
-      </w:r>
-      <w:proofErr w:type="spellEnd"/>
-      <w:proofErr w:type="gramEnd"/>
-      <w:r>
-        <w:t xml:space="preserve"> if error</w:t>
+      <w:r>
+        <w:t>dbstop if error</w:t>
       </w:r>
     </w:p>
     <w:p>
@@ -2445,31 +2273,13 @@
       <w:pPr>
         <w:pStyle w:val="code"/>
       </w:pPr>
-      <w:proofErr w:type="spellStart"/>
       <w:r>
         <w:t>handling_errors</w:t>
       </w:r>
-      <w:proofErr w:type="spellEnd"/>
-    </w:p>
-    <w:p>
-      <w:r>
-        <w:t xml:space="preserve">-Download and install </w:t>
-      </w:r>
-      <w:proofErr w:type="spellStart"/>
-      <w:r>
-        <w:t>Autohistory</w:t>
-      </w:r>
-      <w:proofErr w:type="spellEnd"/>
-      <w:r>
-        <w:t xml:space="preserve">, a plugin for MS Word that makes automatic backups of your documents at </w:t>
-      </w:r>
-      <w:proofErr w:type="spellStart"/>
-      <w:r>
-        <w:t>preset</w:t>
-      </w:r>
-      <w:proofErr w:type="spellEnd"/>
-      <w:r>
-        <w:t xml:space="preserve"> intervals. If you are working on very large documents (e.g. a thesis), it may interrupt your work flow for a few seconds while it saves the file, but it can be very helpful in the event that your computer crashes.</w:t>
+    </w:p>
+    <w:p>
+      <w:r>
+        <w:t>-Download and install Autohistory, a plugin for MS Word that makes automatic backups of your documents at preset intervals. If you are working on very large documents (e.g. a thesis), it may interrupt your work flow for a few seconds while it saves the file, but it can be very helpful in the event that your computer crashes.</w:t>
       </w:r>
     </w:p>
     <w:p>
@@ -2549,9 +2359,6 @@
       </w:r>
       <w:r>
         <w:br/>
-      </w:r>
-      <w:proofErr w:type="gramStart"/>
-      <w:r>
         <w:t>Sharing code with colleagues and collaborators</w:t>
       </w:r>
       <w:r>
@@ -2560,7 +2367,6 @@
       <w:r>
         <w:t>.</w:t>
       </w:r>
-      <w:proofErr w:type="gramEnd"/>
       <w:r>
         <w:br/>
         <w:t>What is version control?</w:t>
@@ -2595,9 +2401,6 @@
       </w:r>
       <w:r>
         <w:br/>
-      </w:r>
-      <w:proofErr w:type="gramStart"/>
-      <w:r>
         <w:t>Overview of two of the most popular</w:t>
       </w:r>
       <w:r>
@@ -2606,11 +2409,9 @@
       <w:r>
         <w:t xml:space="preserve"> free VCS (Git and Subversion).</w:t>
       </w:r>
-      <w:proofErr w:type="gramEnd"/>
       <w:r>
         <w:br/>
       </w:r>
-      <w:proofErr w:type="gramStart"/>
       <w:r>
         <w:t>Simple to install</w:t>
       </w:r>
@@ -2623,14 +2424,11 @@
       <w:r>
         <w:t>for various OS platforms.</w:t>
       </w:r>
-      <w:proofErr w:type="gramEnd"/>
-    </w:p>
-    <w:p>
-      <w:proofErr w:type="gramStart"/>
+    </w:p>
+    <w:p>
       <w:r>
         <w:t>Demonstration of features.</w:t>
       </w:r>
-      <w:proofErr w:type="gramEnd"/>
     </w:p>
     <w:p>
       <w:pPr>
@@ -2676,49 +2474,7 @@
         <w:rPr>
           <w:lang w:val="en"/>
         </w:rPr>
-        <w:t xml:space="preserve">Installing </w:t>
-      </w:r>
-      <w:proofErr w:type="spellStart"/>
-      <w:r>
-        <w:rPr>
-          <w:lang w:val="en"/>
-        </w:rPr>
-        <w:t>Git</w:t>
-      </w:r>
-      <w:proofErr w:type="spellEnd"/>
-      <w:r>
-        <w:rPr>
-          <w:lang w:val="en"/>
-        </w:rPr>
-        <w:t xml:space="preserve"> on Windows is very easy. The </w:t>
-      </w:r>
-      <w:proofErr w:type="spellStart"/>
-      <w:r>
-        <w:rPr>
-          <w:lang w:val="en"/>
-        </w:rPr>
-        <w:t>msysGit</w:t>
-      </w:r>
-      <w:proofErr w:type="spellEnd"/>
-      <w:r>
-        <w:rPr>
-          <w:lang w:val="en"/>
-        </w:rPr>
-        <w:t xml:space="preserve"> project has one of the easier installation procedures. Simply download the installer exe file from the </w:t>
-      </w:r>
-      <w:proofErr w:type="spellStart"/>
-      <w:r>
-        <w:rPr>
-          <w:lang w:val="en"/>
-        </w:rPr>
-        <w:t>GitHub</w:t>
-      </w:r>
-      <w:proofErr w:type="spellEnd"/>
-      <w:r>
-        <w:rPr>
-          <w:lang w:val="en"/>
-        </w:rPr>
-        <w:t xml:space="preserve"> page, and run it:</w:t>
+        <w:t>Installing Git on Windows is very easy. The msysGit project has one of the easier installation procedures. Simply download the installer exe file from the GitHub page, and run it:</w:t>
       </w:r>
     </w:p>
     <w:p>
@@ -2885,7 +2641,6 @@
         </w:rPr>
         <w:t xml:space="preserve">- </w:t>
       </w:r>
-      <w:proofErr w:type="spellStart"/>
       <w:r>
         <w:rPr>
           <w:rFonts w:ascii="Calibri" w:hAnsi="Calibri" w:cs="Segoe UI"/>
@@ -2897,7 +2652,6 @@
         </w:rPr>
         <w:t>TortoiseGit</w:t>
       </w:r>
-      <w:proofErr w:type="spellEnd"/>
       <w:r>
         <w:rPr>
           <w:rFonts w:ascii="Calibri" w:hAnsi="Calibri" w:cs="Segoe UI"/>
@@ -2926,7 +2680,6 @@
         </w:rPr>
         <w:t xml:space="preserve">- </w:t>
       </w:r>
-      <w:proofErr w:type="spellStart"/>
       <w:r>
         <w:rPr>
           <w:rFonts w:ascii="Calibri" w:hAnsi="Calibri" w:cs="Segoe UI"/>
@@ -2938,7 +2691,6 @@
         </w:rPr>
         <w:t>BitBucket</w:t>
       </w:r>
-      <w:proofErr w:type="spellEnd"/>
       <w:r>
         <w:rPr>
           <w:rFonts w:ascii="Calibri" w:hAnsi="Calibri" w:cs="Segoe UI"/>
@@ -2946,27 +2698,7 @@
           <w:sz w:val="21"/>
           <w:szCs w:val="21"/>
         </w:rPr>
-        <w:t xml:space="preserve"> (a free hosting site that gives you as much space as you like for your Git repositories. Also gives you pretty representations so you can keep track of all your changes. Has the advantage over </w:t>
-      </w:r>
-      <w:proofErr w:type="spellStart"/>
-      <w:r>
-        <w:rPr>
-          <w:rFonts w:ascii="Calibri" w:hAnsi="Calibri" w:cs="Segoe UI"/>
-          <w:color w:val="000000"/>
-          <w:sz w:val="21"/>
-          <w:szCs w:val="21"/>
-        </w:rPr>
-        <w:t>GitHub</w:t>
-      </w:r>
-      <w:proofErr w:type="spellEnd"/>
-      <w:r>
-        <w:rPr>
-          <w:rFonts w:ascii="Calibri" w:hAnsi="Calibri" w:cs="Segoe UI"/>
-          <w:color w:val="000000"/>
-          <w:sz w:val="21"/>
-          <w:szCs w:val="21"/>
-        </w:rPr>
-        <w:t xml:space="preserve"> of allowing private repositories.)</w:t>
+        <w:t xml:space="preserve"> (a free hosting site that gives you as much space as you like for your Git repositories. Also gives you pretty representations so you can keep track of all your changes. Has the advantage over GitHub of allowing private repositories.)</w:t>
       </w:r>
     </w:p>
     <w:p>
@@ -3028,27 +2760,7 @@
           <w:sz w:val="21"/>
           <w:szCs w:val="21"/>
         </w:rPr>
-        <w:t xml:space="preserve">Avoid version-controlling 'binary' files (anything that you can't open with Notepad, includes JPEGS, Word docs, EXE files… </w:t>
-      </w:r>
-      <w:proofErr w:type="spellStart"/>
-      <w:r>
-        <w:rPr>
-          <w:rFonts w:ascii="Calibri" w:hAnsi="Calibri" w:cs="Segoe UI"/>
-          <w:color w:val="000000"/>
-          <w:sz w:val="21"/>
-          <w:szCs w:val="21"/>
-        </w:rPr>
-        <w:t>etc</w:t>
-      </w:r>
-      <w:proofErr w:type="spellEnd"/>
-      <w:r>
-        <w:rPr>
-          <w:rFonts w:ascii="Calibri" w:hAnsi="Calibri" w:cs="Segoe UI"/>
-          <w:color w:val="000000"/>
-          <w:sz w:val="21"/>
-          <w:szCs w:val="21"/>
-        </w:rPr>
-        <w:t>).</w:t>
+        <w:t>Avoid version-controlling 'binary' files (anything that you can't open with Notepad, includes JPEGS, Word docs, EXE files… etc).</w:t>
       </w:r>
     </w:p>
     <w:p>
@@ -3092,19 +2804,18 @@
           <w:sz w:val="21"/>
           <w:szCs w:val="21"/>
         </w:rPr>
-        <w:t xml:space="preserve">I'm only really a beginner user myself, so I can't promise to fix it if it breaks (!), but between Xing and me I reckon we can help with most teething problems. Ultimately, you're only a few clicks away from restoring your code from </w:t>
-      </w:r>
-      <w:proofErr w:type="spellStart"/>
-      <w:r>
+        <w:t>I'm only really a beginner user myself, so I can't promise to fix it if it breaks (!), but between Xing and me I reckon we can help with most teething problems. Ultimately, you're only a few clicks away from restoring your code from BitBucket if it all goes wrong!</w:t>
+      </w:r>
+    </w:p>
+    <w:p>
+      <w:pPr>
         <w:rPr>
           <w:rFonts w:ascii="Calibri" w:hAnsi="Calibri" w:cs="Segoe UI"/>
           <w:color w:val="000000"/>
           <w:sz w:val="21"/>
           <w:szCs w:val="21"/>
         </w:rPr>
-        <w:t>BitBucket</w:t>
-      </w:r>
-      <w:proofErr w:type="spellEnd"/>
+      </w:pPr>
       <w:r>
         <w:rPr>
           <w:rFonts w:ascii="Calibri" w:hAnsi="Calibri" w:cs="Segoe UI"/>
@@ -3112,7 +2823,7 @@
           <w:sz w:val="21"/>
           <w:szCs w:val="21"/>
         </w:rPr>
-        <w:t xml:space="preserve"> if it all goes wrong!</w:t>
+        <w:t>DON'T USE YOUR REAL CODE FOR PLAYING AROUND (MAKE A COPY AND LEAVE YOUR ORIGINALS SOMEWHERE SAFE.)</w:t>
       </w:r>
     </w:p>
     <w:p>
@@ -3131,7 +2842,7 @@
           <w:sz w:val="21"/>
           <w:szCs w:val="21"/>
         </w:rPr>
-        <w:t>DON'T USE YOUR REAL CODE FOR PLAYING AROUND (MAKE A COPY AND LEAVE YOUR ORIGINALS SOMEWHERE SAFE.)</w:t>
+        <w:t>Instructions for Windows users</w:t>
       </w:r>
     </w:p>
     <w:p>
@@ -3150,7 +2861,7 @@
           <w:sz w:val="21"/>
           <w:szCs w:val="21"/>
         </w:rPr>
-        <w:t>Instructions for Windows users</w:t>
+        <w:t>1. Install Git for Windows</w:t>
       </w:r>
     </w:p>
     <w:p>
@@ -3169,7 +2880,7 @@
           <w:sz w:val="21"/>
           <w:szCs w:val="21"/>
         </w:rPr>
-        <w:t>1. Install Git for Windows</w:t>
+        <w:t>http://msysgit.github.io</w:t>
       </w:r>
     </w:p>
     <w:p>
@@ -3188,38 +2899,8 @@
           <w:sz w:val="21"/>
           <w:szCs w:val="21"/>
         </w:rPr>
-        <w:t>http://msysgit.github.io</w:t>
-      </w:r>
-    </w:p>
-    <w:p>
-      <w:pPr>
-        <w:rPr>
-          <w:rFonts w:ascii="Calibri" w:hAnsi="Calibri" w:cs="Segoe UI"/>
-          <w:color w:val="000000"/>
-          <w:sz w:val="21"/>
-          <w:szCs w:val="21"/>
-        </w:rPr>
-      </w:pPr>
-      <w:r>
-        <w:rPr>
-          <w:rFonts w:ascii="Calibri" w:hAnsi="Calibri" w:cs="Segoe UI"/>
-          <w:color w:val="000000"/>
-          <w:sz w:val="21"/>
-          <w:szCs w:val="21"/>
-        </w:rPr>
-        <w:t xml:space="preserve">2. Install </w:t>
-      </w:r>
-      <w:proofErr w:type="spellStart"/>
-      <w:r>
-        <w:rPr>
-          <w:rFonts w:ascii="Calibri" w:hAnsi="Calibri" w:cs="Segoe UI"/>
-          <w:color w:val="000000"/>
-          <w:sz w:val="21"/>
-          <w:szCs w:val="21"/>
-        </w:rPr>
-        <w:t>TortoiseGit</w:t>
-      </w:r>
-      <w:proofErr w:type="spellEnd"/>
+        <w:t>2. Install TortoiseGit</w:t>
+      </w:r>
     </w:p>
     <w:p>
       <w:pPr>
@@ -3258,19 +2939,18 @@
           <w:sz w:val="21"/>
           <w:szCs w:val="21"/>
         </w:rPr>
-        <w:t xml:space="preserve">3. Setup a </w:t>
-      </w:r>
-      <w:proofErr w:type="spellStart"/>
-      <w:r>
+        <w:t>3. Setup a Bitbucket account:</w:t>
+      </w:r>
+    </w:p>
+    <w:p>
+      <w:pPr>
         <w:rPr>
           <w:rFonts w:ascii="Calibri" w:hAnsi="Calibri" w:cs="Segoe UI"/>
           <w:color w:val="000000"/>
           <w:sz w:val="21"/>
           <w:szCs w:val="21"/>
         </w:rPr>
-        <w:t>Bitbucket</w:t>
-      </w:r>
-      <w:proofErr w:type="spellEnd"/>
+      </w:pPr>
       <w:r>
         <w:rPr>
           <w:rFonts w:ascii="Calibri" w:hAnsi="Calibri" w:cs="Segoe UI"/>
@@ -3278,7 +2958,7 @@
           <w:sz w:val="21"/>
           <w:szCs w:val="21"/>
         </w:rPr>
-        <w:t xml:space="preserve"> account:</w:t>
+        <w:t>https://confluence.atlassian.com/display/BITBUCKET/Bitbucket+101</w:t>
       </w:r>
     </w:p>
     <w:p>
@@ -3297,7 +2977,7 @@
           <w:sz w:val="21"/>
           <w:szCs w:val="21"/>
         </w:rPr>
-        <w:t>https://confluence.atlassian.com/display/BITBUCKET/Bitbucket+101</w:t>
+        <w:t>You have already 'Set up Git'</w:t>
       </w:r>
     </w:p>
     <w:p>
@@ -3316,7 +2996,7 @@
           <w:sz w:val="21"/>
           <w:szCs w:val="21"/>
         </w:rPr>
-        <w:t>You have already 'Set up Git'</w:t>
+        <w:t>Set up an empty repository (e.g. 'myrepo') on BitBucket and clone it to your preferred location on your computer (e.g. In D:/Username/CodeGit/).</w:t>
       </w:r>
     </w:p>
     <w:p>
@@ -3335,106 +3015,7 @@
           <w:sz w:val="21"/>
           <w:szCs w:val="21"/>
         </w:rPr>
-        <w:t>Set up an empty repository (e.g. '</w:t>
-      </w:r>
-      <w:proofErr w:type="spellStart"/>
-      <w:r>
-        <w:rPr>
-          <w:rFonts w:ascii="Calibri" w:hAnsi="Calibri" w:cs="Segoe UI"/>
-          <w:color w:val="000000"/>
-          <w:sz w:val="21"/>
-          <w:szCs w:val="21"/>
-        </w:rPr>
-        <w:t>myrepo</w:t>
-      </w:r>
-      <w:proofErr w:type="spellEnd"/>
-      <w:r>
-        <w:rPr>
-          <w:rFonts w:ascii="Calibri" w:hAnsi="Calibri" w:cs="Segoe UI"/>
-          <w:color w:val="000000"/>
-          <w:sz w:val="21"/>
-          <w:szCs w:val="21"/>
-        </w:rPr>
-        <w:t xml:space="preserve">') on </w:t>
-      </w:r>
-      <w:proofErr w:type="spellStart"/>
-      <w:r>
-        <w:rPr>
-          <w:rFonts w:ascii="Calibri" w:hAnsi="Calibri" w:cs="Segoe UI"/>
-          <w:color w:val="000000"/>
-          <w:sz w:val="21"/>
-          <w:szCs w:val="21"/>
-        </w:rPr>
-        <w:t>BitBucket</w:t>
-      </w:r>
-      <w:proofErr w:type="spellEnd"/>
-      <w:r>
-        <w:rPr>
-          <w:rFonts w:ascii="Calibri" w:hAnsi="Calibri" w:cs="Segoe UI"/>
-          <w:color w:val="000000"/>
-          <w:sz w:val="21"/>
-          <w:szCs w:val="21"/>
-        </w:rPr>
-        <w:t xml:space="preserve"> and clone it to your preferred location on your computer (e.g. In D</w:t>
-      </w:r>
-      <w:proofErr w:type="gramStart"/>
-      <w:r>
-        <w:rPr>
-          <w:rFonts w:ascii="Calibri" w:hAnsi="Calibri" w:cs="Segoe UI"/>
-          <w:color w:val="000000"/>
-          <w:sz w:val="21"/>
-          <w:szCs w:val="21"/>
-        </w:rPr>
-        <w:t>:/</w:t>
-      </w:r>
-      <w:proofErr w:type="gramEnd"/>
-      <w:r>
-        <w:rPr>
-          <w:rFonts w:ascii="Calibri" w:hAnsi="Calibri" w:cs="Segoe UI"/>
-          <w:color w:val="000000"/>
-          <w:sz w:val="21"/>
-          <w:szCs w:val="21"/>
-        </w:rPr>
-        <w:t>Username/CodeGit/).</w:t>
-      </w:r>
-    </w:p>
-    <w:p>
-      <w:pPr>
-        <w:rPr>
-          <w:rFonts w:ascii="Calibri" w:hAnsi="Calibri" w:cs="Segoe UI"/>
-          <w:color w:val="000000"/>
-          <w:sz w:val="21"/>
-          <w:szCs w:val="21"/>
-        </w:rPr>
-      </w:pPr>
-      <w:r>
-        <w:rPr>
-          <w:rFonts w:ascii="Calibri" w:hAnsi="Calibri" w:cs="Segoe UI"/>
-          <w:color w:val="000000"/>
-          <w:sz w:val="21"/>
-          <w:szCs w:val="21"/>
-        </w:rPr>
-        <w:t>Put some test files into the new '</w:t>
-      </w:r>
-      <w:proofErr w:type="spellStart"/>
-      <w:r>
-        <w:rPr>
-          <w:rFonts w:ascii="Calibri" w:hAnsi="Calibri" w:cs="Segoe UI"/>
-          <w:color w:val="000000"/>
-          <w:sz w:val="21"/>
-          <w:szCs w:val="21"/>
-        </w:rPr>
-        <w:t>myrepo</w:t>
-      </w:r>
-      <w:proofErr w:type="spellEnd"/>
-      <w:r>
-        <w:rPr>
-          <w:rFonts w:ascii="Calibri" w:hAnsi="Calibri" w:cs="Segoe UI"/>
-          <w:color w:val="000000"/>
-          <w:sz w:val="21"/>
-          <w:szCs w:val="21"/>
-        </w:rPr>
-        <w:t>/' folder and have a play!</w:t>
+        <w:t>Put some test files into the new 'myrepo/' folder and have a play!</w:t>
       </w:r>
     </w:p>
     <w:p>
@@ -3466,23 +3047,10 @@
         <w:t>-</w:t>
       </w:r>
       <w:r>
-        <w:t xml:space="preserve">Use </w:t>
-      </w:r>
-      <w:proofErr w:type="spellStart"/>
-      <w:r>
-        <w:t>Autohotkey</w:t>
-      </w:r>
-      <w:proofErr w:type="spellEnd"/>
-      <w:r>
-        <w:t xml:space="preserve"> </w:t>
-      </w:r>
-      <w:proofErr w:type="gramStart"/>
-      <w:r>
-        <w:t>(a free</w:t>
-      </w:r>
-      <w:proofErr w:type="gramEnd"/>
-      <w:r>
-        <w:t xml:space="preserve">, open source software) </w:t>
+        <w:t xml:space="preserve">Use Autohotkey </w:t>
+      </w:r>
+      <w:r>
+        <w:t xml:space="preserve">(a free, open source software) </w:t>
       </w:r>
       <w:r>
         <w:t>to automate repetitive tasks (file management, routine analyses)</w:t>
@@ -3509,6 +3077,22 @@
       </w:r>
     </w:p>
     <w:p>
+      <w:pPr>
+        <w:pStyle w:val="description"/>
+      </w:pPr>
+      <w:r>
+        <w:t>Type out a letter based on a standardized template.</w:t>
+      </w:r>
+    </w:p>
+    <w:p>
+      <w:pPr>
+        <w:pStyle w:val="code"/>
+      </w:pPr>
+      <w:r>
+        <w:t>write_email.ahk</w:t>
+      </w:r>
+    </w:p>
+    <w:p>
       <w:r>
         <w:t>Back up and duplicate folders containing your newly collected data.</w:t>
       </w:r>
@@ -3522,108 +3106,84 @@
         <w:br/>
       </w:r>
       <w:r>
-        <w:t>Open Excel and create a new Excel spreadsheet, copy an existing template.</w:t>
-      </w:r>
-      <w:r>
-        <w:t xml:space="preserve"> </w:t>
-      </w:r>
-      <w:r>
-        <w:br/>
-      </w:r>
-      <w:r>
-        <w:t>Open Matlab and run scripts at the prompt</w:t>
-      </w:r>
-      <w:r>
-        <w:t>.</w:t>
-      </w:r>
-      <w:r>
-        <w:br/>
-      </w:r>
-      <w:r>
-        <w:t xml:space="preserve">Open an image editor like </w:t>
-      </w:r>
-      <w:proofErr w:type="spellStart"/>
-      <w:r>
-        <w:t>IrfanView</w:t>
-      </w:r>
-      <w:proofErr w:type="spellEnd"/>
-      <w:r>
-        <w:t xml:space="preserve"> and modify your saved figures</w:t>
-      </w:r>
-      <w:r>
-        <w:t>.</w:t>
-      </w:r>
-    </w:p>
-    <w:p>
-      <w:pPr>
-        <w:pStyle w:val="code"/>
-      </w:pPr>
-      <w:proofErr w:type="spellStart"/>
-      <w:r>
-        <w:t>demo_file_management_data_analysis.ahk</w:t>
-      </w:r>
-      <w:proofErr w:type="spellEnd"/>
-    </w:p>
-    <w:p>
-      <w:pPr>
-        <w:pStyle w:val="description"/>
-      </w:pPr>
-      <w:r>
-        <w:t>Type out a letter based on a standardized template.</w:t>
-      </w:r>
-    </w:p>
-    <w:p>
-      <w:pPr>
-        <w:pStyle w:val="code"/>
-      </w:pPr>
-      <w:proofErr w:type="spellStart"/>
-      <w:r>
-        <w:t>write_email.ahk</w:t>
-      </w:r>
-      <w:proofErr w:type="spellEnd"/>
-    </w:p>
-    <w:p>
-      <w:pPr>
-        <w:pStyle w:val="description"/>
-      </w:pPr>
-      <w:r>
-        <w:t>A</w:t>
-      </w:r>
-      <w:r>
-        <w:t>utomate the opening and saving of numerous files using your chosen software.</w:t>
-      </w:r>
-    </w:p>
-    <w:p>
-      <w:pPr>
-        <w:pStyle w:val="code"/>
-      </w:pPr>
-      <w:proofErr w:type="spellStart"/>
-      <w:r>
-        <w:t>demo_spike_sorter</w:t>
-      </w:r>
-      <w:r>
-        <w:t>.ahk</w:t>
-      </w:r>
-      <w:proofErr w:type="spellEnd"/>
-      <w:r>
-        <w:t xml:space="preserve"> </w:t>
-      </w:r>
-    </w:p>
-    <w:p>
-      <w:pPr>
-        <w:pStyle w:val="description"/>
-      </w:pPr>
-      <w:r>
-        <w:t>For full details, refer to Autohotkey_demos.docx</w:t>
+        <w:t xml:space="preserve">Open Excel and create a new Excel spreadsheet, copy </w:t>
+      </w:r>
+      <w:r>
+        <w:t xml:space="preserve">the formatting from </w:t>
       </w:r>
       <w:bookmarkStart w:id="0" w:name="_GoBack"/>
       <w:bookmarkEnd w:id="0"/>
+      <w:r>
+        <w:t>an existing template.</w:t>
+      </w:r>
+      <w:r>
+        <w:t xml:space="preserve"> </w:t>
+      </w:r>
+      <w:r>
+        <w:br/>
+      </w:r>
+      <w:r>
+        <w:t>Open Matlab and run scripts at the prompt</w:t>
+      </w:r>
+      <w:r>
+        <w:t>.</w:t>
+      </w:r>
+      <w:r>
+        <w:br/>
+      </w:r>
+      <w:r>
+        <w:t>Open an image editor like IrfanView and modify your saved figures</w:t>
+      </w:r>
+      <w:r>
+        <w:t>.</w:t>
+      </w:r>
+    </w:p>
+    <w:p>
+      <w:pPr>
+        <w:pStyle w:val="code"/>
+      </w:pPr>
+      <w:r>
+        <w:t>demo_file_management_data_analysis.ahk</w:t>
+      </w:r>
     </w:p>
     <w:p>
       <w:pPr>
         <w:pStyle w:val="description"/>
       </w:pPr>
       <w:r>
+        <w:t>A</w:t>
+      </w:r>
+      <w:r>
+        <w:t>utomate the opening and saving of numerous files using your chosen software.</w:t>
+      </w:r>
+    </w:p>
+    <w:p>
+      <w:pPr>
+        <w:pStyle w:val="code"/>
+      </w:pPr>
+      <w:r>
+        <w:t>demo_spike_sorter</w:t>
+      </w:r>
+      <w:r>
+        <w:t>.ahk</w:t>
+      </w:r>
+      <w:r>
+        <w:t xml:space="preserve"> </w:t>
+      </w:r>
+    </w:p>
+    <w:p>
+      <w:pPr>
+        <w:pStyle w:val="description"/>
+      </w:pPr>
+      <w:r>
+        <w:t>For full details, refer to Autohotkey_demos.docx</w:t>
+      </w:r>
+    </w:p>
+    <w:p>
+      <w:pPr>
+        <w:pStyle w:val="description"/>
+      </w:pPr>
+      <w:r>
         <w:t>-</w:t>
       </w:r>
       <w:r>
@@ -3667,6 +3227,14 @@
       </w:r>
       <w:r>
         <w:t xml:space="preserve">. More advanced: circular stats, regression. </w:t>
+      </w:r>
+    </w:p>
+    <w:p>
+      <w:pPr>
+        <w:pStyle w:val="code"/>
+      </w:pPr>
+      <w:r>
+        <w:t>stats_demo.m</w:t>
       </w:r>
     </w:p>
     <w:p>

</xml_diff>